<commit_message>
Read + print secuencies
</commit_message>
<xml_diff>
--- a/Doc/Documentacion.docx
+++ b/Doc/Documentacion.docx
@@ -146,7 +146,10 @@
       </w:r>
       <w:proofErr w:type="spellEnd"/>
       <w:r>
-        <w:t xml:space="preserve"> encontramos 4 secuencias </w:t>
+        <w:t xml:space="preserve"> encontramos 4 </w:t>
+      </w:r>
+      <w:r>
+        <w:t>isoformas</w:t>
       </w:r>
       <w:bookmarkStart w:id="0" w:name="_GoBack"/>
       <w:bookmarkEnd w:id="0"/>

</xml_diff>